<commit_message>
Continuamos con proyecto, agregamos un validador de datos, para no generar de cero la base de datos cada que utilicemos el codigo
</commit_message>
<xml_diff>
--- a/Prevención del Abuso Sexual.docx
+++ b/Prevención del Abuso Sexual.docx
@@ -16,7 +16,23 @@
           <w:b/>
           <w:bCs/>
         </w:rPr>
-        <w:t>Propuesta de un Modelo de IA para la Prevención del Abuso Sexual Infantil mediante la Recolección de Datos</w:t>
+        <w:t xml:space="preserve">Propuesta de un </w:t>
+      </w:r>
+      <w:r>
+        <w:rPr>
+          <w:rFonts w:ascii="Agency FB" w:hAnsi="Agency FB"/>
+          <w:b/>
+          <w:bCs/>
+        </w:rPr>
+        <w:t xml:space="preserve">Análisis de datos y </w:t>
+      </w:r>
+      <w:r>
+        <w:rPr>
+          <w:rFonts w:ascii="Agency FB" w:hAnsi="Agency FB"/>
+          <w:b/>
+          <w:bCs/>
+        </w:rPr>
+        <w:t>Modelo de IA para la Prevención del Abuso Sexual Infantil</w:t>
       </w:r>
     </w:p>
     <w:p>
@@ -114,15 +130,7 @@
           <w:b/>
           <w:bCs/>
         </w:rPr>
-        <w:t>Análisis predictivo y personalización de la intervención</w:t>
-      </w:r>
-      <w:r>
-        <w:rPr>
-          <w:rFonts w:ascii="Agency FB" w:hAnsi="Agency FB"/>
-          <w:b/>
-          <w:bCs/>
-        </w:rPr>
-        <w:t>:</w:t>
+        <w:t>Análisis predictivo y personalización de la intervención:</w:t>
       </w:r>
       <w:r>
         <w:rPr>
@@ -164,15 +172,7 @@
           <w:b/>
           <w:bCs/>
         </w:rPr>
-        <w:t>Detección de conductas inapropiadas en línea</w:t>
-      </w:r>
-      <w:r>
-        <w:rPr>
-          <w:rFonts w:ascii="Agency FB" w:hAnsi="Agency FB"/>
-          <w:b/>
-          <w:bCs/>
-        </w:rPr>
-        <w:t>:</w:t>
+        <w:t>Detección de conductas inapropiadas en línea:</w:t>
       </w:r>
       <w:r>
         <w:rPr>
@@ -6325,6 +6325,7 @@
   <w:style w:type="character" w:default="1" w:styleId="Fuentedeprrafopredeter">
     <w:name w:val="Default Paragraph Font"/>
     <w:uiPriority w:val="1"/>
+    <w:semiHidden/>
     <w:unhideWhenUsed/>
   </w:style>
   <w:style w:type="table" w:default="1" w:styleId="Tablanormal">

</xml_diff>